<commit_message>
index on master: ab4f9c9 paper
</commit_message>
<xml_diff>
--- a/doc/ORJ/lettacc.docx
+++ b/doc/ORJ/lettacc.docx
@@ -1,6 +1,6 @@
 
 <file path=word/document.xml><?xml version="1.0" encoding="utf-8"?>
-<w:document xmlns:wpc="http://schemas.microsoft.com/office/word/2010/wordprocessingCanvas" xmlns:cx="http://schemas.microsoft.com/office/drawing/2014/chartex" xmlns:cx1="http://schemas.microsoft.com/office/drawing/2015/9/8/chartex" xmlns:cx2="http://schemas.microsoft.com/office/drawing/2015/10/21/chartex" xmlns:cx3="http://schemas.microsoft.com/office/drawing/2016/5/9/chartex" xmlns:cx4="http://schemas.microsoft.com/office/drawing/2016/5/10/chartex" xmlns:cx5="http://schemas.microsoft.com/office/drawing/2016/5/11/chartex" xmlns:cx6="http://schemas.microsoft.com/office/drawing/2016/5/12/chartex" xmlns:cx7="http://schemas.microsoft.com/office/drawing/2016/5/13/chartex" xmlns:cx8="http://schemas.microsoft.com/office/drawing/2016/5/14/chartex" xmlns:mc="http://schemas.openxmlformats.org/markup-compatibility/2006" xmlns:aink="http://schemas.microsoft.com/office/drawing/2016/ink" xmlns:am3d="http://schemas.microsoft.com/office/drawing/2017/model3d" xmlns:o="urn:schemas-microsoft-com:office:office" xmlns:r="http://schemas.openxmlformats.org/officeDocument/2006/relationships" xmlns:m="http://schemas.openxmlformats.org/officeDocument/2006/math" xmlns:v="urn:schemas-microsoft-com:vml" xmlns:wp14="http://schemas.microsoft.com/office/word/2010/wordprocessingDrawing" xmlns:wp="http://schemas.openxmlformats.org/drawingml/2006/wordprocessingDrawing" xmlns:w10="urn:schemas-microsoft-com:office:word" xmlns:w="http://schemas.openxmlformats.org/wordprocessingml/2006/main" xmlns:w14="http://schemas.microsoft.com/office/word/2010/wordml" xmlns:w15="http://schemas.microsoft.com/office/word/2012/wordml" xmlns:w16cex="http://schemas.microsoft.com/office/word/2018/wordml/cex" xmlns:w16cid="http://schemas.microsoft.com/office/word/2016/wordml/cid" xmlns:w16="http://schemas.microsoft.com/office/word/2018/wordml" xmlns:w16sdtdh="http://schemas.microsoft.com/office/word/2020/wordml/sdtdatahash" xmlns:w16se="http://schemas.microsoft.com/office/word/2015/wordml/symex" xmlns:wpg="http://schemas.microsoft.com/office/word/2010/wordprocessingGroup" xmlns:wpi="http://schemas.microsoft.com/office/word/2010/wordprocessingInk" xmlns:wne="http://schemas.microsoft.com/office/word/2006/wordml" xmlns:wps="http://schemas.microsoft.com/office/word/2010/wordprocessingShape" mc:Ignorable="w14 w15 w16se w16cid w16 w16cex w16sdtdh wp14">
+<w:document xmlns:wpc="http://schemas.microsoft.com/office/word/2010/wordprocessingCanvas" xmlns:cx="http://schemas.microsoft.com/office/drawing/2014/chartex" xmlns:cx1="http://schemas.microsoft.com/office/drawing/2015/9/8/chartex" xmlns:cx2="http://schemas.microsoft.com/office/drawing/2015/10/21/chartex" xmlns:cx3="http://schemas.microsoft.com/office/drawing/2016/5/9/chartex" xmlns:cx4="http://schemas.microsoft.com/office/drawing/2016/5/10/chartex" xmlns:cx5="http://schemas.microsoft.com/office/drawing/2016/5/11/chartex" xmlns:cx6="http://schemas.microsoft.com/office/drawing/2016/5/12/chartex" xmlns:cx7="http://schemas.microsoft.com/office/drawing/2016/5/13/chartex" xmlns:cx8="http://schemas.microsoft.com/office/drawing/2016/5/14/chartex" xmlns:mc="http://schemas.openxmlformats.org/markup-compatibility/2006" xmlns:aink="http://schemas.microsoft.com/office/drawing/2016/ink" xmlns:am3d="http://schemas.microsoft.com/office/drawing/2017/model3d" xmlns:o="urn:schemas-microsoft-com:office:office" xmlns:oel="http://schemas.microsoft.com/office/2019/extlst" xmlns:r="http://schemas.openxmlformats.org/officeDocument/2006/relationships" xmlns:m="http://schemas.openxmlformats.org/officeDocument/2006/math" xmlns:v="urn:schemas-microsoft-com:vml" xmlns:wp14="http://schemas.microsoft.com/office/word/2010/wordprocessingDrawing" xmlns:wp="http://schemas.openxmlformats.org/drawingml/2006/wordprocessingDrawing" xmlns:w10="urn:schemas-microsoft-com:office:word" xmlns:w="http://schemas.openxmlformats.org/wordprocessingml/2006/main" xmlns:w14="http://schemas.microsoft.com/office/word/2010/wordml" xmlns:w15="http://schemas.microsoft.com/office/word/2012/wordml" xmlns:w16cex="http://schemas.microsoft.com/office/word/2018/wordml/cex" xmlns:w16cid="http://schemas.microsoft.com/office/word/2016/wordml/cid" xmlns:w16="http://schemas.microsoft.com/office/word/2018/wordml" xmlns:w16sdtdh="http://schemas.microsoft.com/office/word/2020/wordml/sdtdatahash" xmlns:w16se="http://schemas.microsoft.com/office/word/2015/wordml/symex" xmlns:wpg="http://schemas.microsoft.com/office/word/2010/wordprocessingGroup" xmlns:wpi="http://schemas.microsoft.com/office/word/2010/wordprocessingInk" xmlns:wne="http://schemas.microsoft.com/office/word/2006/wordml" xmlns:wps="http://schemas.microsoft.com/office/word/2010/wordprocessingShape" mc:Ignorable="w14 w15 w16se w16cid w16 w16cex w16sdtdh wp14">
   <w:body>
     <w:p/>
     <w:p>
@@ -41,8 +41,13 @@
         <w:ind w:left="6379"/>
       </w:pPr>
       <w:r>
-        <w:t>Cesena, Italy</w:t>
-      </w:r>
+        <w:t xml:space="preserve">Cesena, </w:t>
+      </w:r>
+      <w:proofErr w:type="spellStart"/>
+      <w:r>
+        <w:t>Italy</w:t>
+      </w:r>
+      <w:proofErr w:type="spellEnd"/>
     </w:p>
     <w:p>
       <w:pPr>
@@ -55,47 +60,35 @@
     <w:p>
       <w:pPr>
         <w:spacing w:before="120"/>
-        <w:rPr>
-          <w:lang w:val="en-US"/>
-        </w:rPr>
-      </w:pPr>
-      <w:r>
-        <w:rPr>
-          <w:lang w:val="en-US"/>
-        </w:rPr>
+      </w:pPr>
+      <w:r>
         <w:t xml:space="preserve">prof. </w:t>
       </w:r>
       <w:r>
-        <w:rPr>
-          <w:lang w:val="en-US"/>
-        </w:rPr>
-        <w:t>Francisco Saldanha-da-Gama</w:t>
-      </w:r>
-    </w:p>
-    <w:p>
-      <w:pPr>
-        <w:rPr>
-          <w:lang w:val="en-US"/>
-        </w:rPr>
-      </w:pPr>
-      <w:r>
-        <w:rPr>
-          <w:lang w:val="en-US"/>
-        </w:rPr>
-        <w:t>Editor-in-Chief</w:t>
-      </w:r>
-    </w:p>
-    <w:p>
-      <w:pPr>
-        <w:rPr>
-          <w:lang w:val="en-US"/>
-        </w:rPr>
-      </w:pPr>
-      <w:r>
-        <w:rPr>
-          <w:lang w:val="en-US"/>
-        </w:rPr>
-        <w:t>Computers &amp; Operations Research</w:t>
+        <w:t>Amy R. Ward</w:t>
+      </w:r>
+    </w:p>
+    <w:p>
+      <w:r>
+        <w:t>Editor-in-</w:t>
+      </w:r>
+      <w:proofErr w:type="spellStart"/>
+      <w:r>
+        <w:t>Chief</w:t>
+      </w:r>
+      <w:proofErr w:type="spellEnd"/>
+    </w:p>
+    <w:p>
+      <w:pPr>
+        <w:rPr>
+          <w:lang w:val="en-US"/>
+        </w:rPr>
+      </w:pPr>
+      <w:r>
+        <w:rPr>
+          <w:lang w:val="en-US"/>
+        </w:rPr>
+        <w:t>Operations Research</w:t>
       </w:r>
     </w:p>
     <w:p>
@@ -110,7 +103,7 @@
         <w:rPr>
           <w:lang w:val="en-US"/>
         </w:rPr>
-        <w:t>September</w:t>
+        <w:t>November</w:t>
       </w:r>
       <w:r>
         <w:rPr>
@@ -122,7 +115,7 @@
         <w:rPr>
           <w:lang w:val="en-US"/>
         </w:rPr>
-        <w:t>17</w:t>
+        <w:t>24</w:t>
       </w:r>
       <w:r>
         <w:rPr>
@@ -172,14 +165,26 @@
       <w:pPr>
         <w:spacing w:line="259" w:lineRule="auto"/>
         <w:jc w:val="both"/>
-      </w:pPr>
-      <w:r>
+        <w:rPr>
+          <w:lang w:val="en-US"/>
+        </w:rPr>
+      </w:pPr>
+      <w:r>
+        <w:rPr>
+          <w:lang w:val="en-US"/>
+        </w:rPr>
         <w:t xml:space="preserve">Dear Professor </w:t>
       </w:r>
       <w:r>
-        <w:t>Saldanha-da-Gama</w:t>
-      </w:r>
-      <w:r>
+        <w:rPr>
+          <w:lang w:val="en-US"/>
+        </w:rPr>
+        <w:t>Ward</w:t>
+      </w:r>
+      <w:r>
+        <w:rPr>
+          <w:lang w:val="en-US"/>
+        </w:rPr>
         <w:t>,</w:t>
       </w:r>
     </w:p>
@@ -201,25 +206,19 @@
         <w:rPr>
           <w:lang w:val="en-US"/>
         </w:rPr>
+        <w:t xml:space="preserve"> Bootstrap Enhanced Scenario Optimization, a Case Study in</w:t>
+      </w:r>
+      <w:r>
+        <w:rPr>
+          <w:lang w:val="en-US"/>
+        </w:rPr>
         <w:t xml:space="preserve"> </w:t>
       </w:r>
       <w:r>
         <w:rPr>
           <w:lang w:val="en-US"/>
         </w:rPr>
-        <w:t>Bootstrap Enhanced Scenario Optimization, a Case Study in</w:t>
-      </w:r>
-      <w:r>
-        <w:rPr>
-          <w:lang w:val="en-US"/>
-        </w:rPr>
-        <w:t xml:space="preserve"> </w:t>
-      </w:r>
-      <w:r>
-        <w:rPr>
-          <w:lang w:val="en-US"/>
-        </w:rPr>
-        <w:t>Two-Echelon Logistics for Large-Scale Retail</w:t>
+        <w:t>Two-Echelon Logistics</w:t>
       </w:r>
       <w:r>
         <w:rPr>
@@ -233,7 +232,7 @@
           <w:iCs/>
           <w:lang w:val="en-US"/>
         </w:rPr>
-        <w:t>Computers &amp; Operations Research</w:t>
+        <w:t>Operations Research</w:t>
       </w:r>
       <w:r>
         <w:rPr>
@@ -302,7 +301,19 @@
         <w:rPr>
           <w:lang w:val="en-US"/>
         </w:rPr>
-        <w:t xml:space="preserve">The manuscript introduces a novel approach to scenario-based optimization. This approach leverages maximum entropy bootstrap with bagging—a potentially underutilized yet robust and readily defensible forecasting method—to yield a parsimonious and efficient solution. While demonstrated within a </w:t>
+        <w:t xml:space="preserve">The manuscript introduces a novel approach to </w:t>
+      </w:r>
+      <w:r>
+        <w:rPr>
+          <w:lang w:val="en-US"/>
+        </w:rPr>
+        <w:t>distributionally robust</w:t>
+      </w:r>
+      <w:r>
+        <w:rPr>
+          <w:lang w:val="en-US"/>
+        </w:rPr>
+        <w:t xml:space="preserve"> optimization. This approach leverages maximum entropy bootstrap with bagging—a potentially underutilized yet robust and readily defensible forecasting method—to yield a parsimonious and efficient solution. While demonstrated within a </w:t>
       </w:r>
       <w:r>
         <w:rPr>
@@ -314,7 +325,49 @@
         <w:rPr>
           <w:lang w:val="en-US"/>
         </w:rPr>
-        <w:t>logistics context, the methodology possesses broader applicability and offers a compelling alternative to prevailing AI-based methods. A computational study validating the approach's scalability is included.</w:t>
+        <w:t xml:space="preserve">logistics context, the methodology possesses broader applicability and offers a </w:t>
+      </w:r>
+      <w:r>
+        <w:rPr>
+          <w:lang w:val="en-US"/>
+        </w:rPr>
+        <w:t>credible</w:t>
+      </w:r>
+      <w:r>
+        <w:rPr>
+          <w:lang w:val="en-US"/>
+        </w:rPr>
+        <w:t xml:space="preserve"> alternative to prevailing </w:t>
+      </w:r>
+      <w:r>
+        <w:rPr>
+          <w:lang w:val="en-US"/>
+        </w:rPr>
+        <w:t>DRO</w:t>
+      </w:r>
+      <w:r>
+        <w:rPr>
+          <w:lang w:val="en-US"/>
+        </w:rPr>
+        <w:t xml:space="preserve"> method</w:t>
+      </w:r>
+      <w:r>
+        <w:rPr>
+          <w:lang w:val="en-US"/>
+        </w:rPr>
+        <w:t>ologies</w:t>
+      </w:r>
+      <w:r>
+        <w:rPr>
+          <w:lang w:val="en-US"/>
+        </w:rPr>
+        <w:t xml:space="preserve"> when suitable data series of past values of problem data are available</w:t>
+      </w:r>
+      <w:r>
+        <w:rPr>
+          <w:lang w:val="en-US"/>
+        </w:rPr>
+        <w:t>. A computational study validating the approach's scalability is included.</w:t>
       </w:r>
     </w:p>
     <w:p>
@@ -329,7 +382,43 @@
         <w:rPr>
           <w:lang w:val="en-US"/>
         </w:rPr>
-        <w:t>The manuscript fully conforms to the journal's submission guidelines. It builds upon prior work presented at the SOCO 2023 conference (Maniezzo &amp; Zhou, 2023), but it contains a completely different approach that significantly advances the state-of-the-art by introducing entirely novel forecasting and optimization methodologies. This results in a substantially enhanced analysis of the two-echelon logistics problem, extending its implications for inventory management. This work has not been previously published nor is it currently under review elsewhere. We affirm that no generative AI was used in the preparation of the manuscript and that all ethical guidelines of the journal were meticulously followed.</w:t>
+        <w:t xml:space="preserve">The manuscript fully conforms to the journal's submission guidelines. </w:t>
+      </w:r>
+      <w:r>
+        <w:rPr>
+          <w:lang w:val="en-US"/>
+        </w:rPr>
+        <w:t>The application makes use of real-world data</w:t>
+      </w:r>
+      <w:r>
+        <w:rPr>
+          <w:lang w:val="en-US"/>
+        </w:rPr>
+        <w:t xml:space="preserve"> </w:t>
+      </w:r>
+      <w:r>
+        <w:rPr>
+          <w:lang w:val="en-US"/>
+        </w:rPr>
+        <w:t xml:space="preserve">already used in a </w:t>
+      </w:r>
+      <w:r>
+        <w:rPr>
+          <w:lang w:val="en-US"/>
+        </w:rPr>
+        <w:t>prior work presented at the SOCO 2023 conference (Maniezzo &amp; Zhou, 2023), but it contains a completely different approach that significantly advances the state-of-the-art by introducing entirely novel forecasting and optimization methodologies. This results in a substantially enhanced analysis of the two-echelon logistics problem, extending its implications for inventory management. This work has not been previously published nor is it currently under review elsewhere. We affirm that no generative AI was used in the preparation of the manuscript</w:t>
+      </w:r>
+      <w:r>
+        <w:rPr>
+          <w:lang w:val="en-US"/>
+        </w:rPr>
+        <w:t xml:space="preserve"> besides style and syntax checking</w:t>
+      </w:r>
+      <w:r>
+        <w:rPr>
+          <w:lang w:val="en-US"/>
+        </w:rPr>
+        <w:t xml:space="preserve"> and that all ethical guidelines of the journal were meticulously followed.</w:t>
       </w:r>
     </w:p>
     <w:p>
@@ -406,11 +495,33 @@
           <w:lang w:val="en-US"/>
         </w:rPr>
       </w:pPr>
-      <w:r>
-        <w:rPr>
-          <w:lang w:val="en-US"/>
-        </w:rPr>
-        <w:t>Livio Fenga, University of Exeter Business School</w:t>
+      <w:proofErr w:type="spellStart"/>
+      <w:r>
+        <w:rPr>
+          <w:lang w:val="en-US"/>
+        </w:rPr>
+        <w:t>Livio</w:t>
+      </w:r>
+      <w:proofErr w:type="spellEnd"/>
+      <w:r>
+        <w:rPr>
+          <w:lang w:val="en-US"/>
+        </w:rPr>
+        <w:t xml:space="preserve"> </w:t>
+      </w:r>
+      <w:proofErr w:type="spellStart"/>
+      <w:r>
+        <w:rPr>
+          <w:lang w:val="en-US"/>
+        </w:rPr>
+        <w:t>Fenga</w:t>
+      </w:r>
+      <w:proofErr w:type="spellEnd"/>
+      <w:r>
+        <w:rPr>
+          <w:lang w:val="en-US"/>
+        </w:rPr>
+        <w:t>, University of Exeter Business School</w:t>
       </w:r>
     </w:p>
     <w:p>
@@ -452,41 +563,34 @@
     </w:p>
     <w:p>
       <w:pPr>
-        <w:rPr>
-          <w:lang w:val="en-US"/>
-        </w:rPr>
-      </w:pPr>
-      <w:r>
-        <w:rPr>
-          <w:lang w:val="en-US"/>
-        </w:rPr>
-        <w:t>We present a data-driven approach to scenario generation based on empirical distributions derived from univariate data series forecasts. The method is demonstrated using a real-world case study of supply chain optimization at the tactical level, focusing on the final stage of two-echelon logistics support for a large retail chain. The problem is modeled as a single-stage stochastic problem and framed as a prescriptive analytics case.</w:t>
-      </w:r>
-    </w:p>
-    <w:p>
-      <w:pPr>
-        <w:rPr>
-          <w:lang w:val="en-US"/>
-        </w:rPr>
-      </w:pPr>
-      <w:r>
-        <w:rPr>
-          <w:lang w:val="en-US"/>
-        </w:rPr>
-        <w:t>Our approach uses Maximum Entropy Bootstrap (MEB) with bagging for univariate time series forecasting to predict demand scenarios that incorporate the inherent uncertainties of short, non-stationary time series data. These scenarios are then integrated into a deterministic equivalent model to optimize inventory allocation across distribution centers. The result is accountable and optimized prescriptions for inventory quantification and warehouse floor sizing.</w:t>
-      </w:r>
-    </w:p>
-    <w:p>
-      <w:pPr>
-        <w:rPr>
-          <w:lang w:val="en-US"/>
-        </w:rPr>
-      </w:pPr>
-      <w:r>
-        <w:rPr>
-          <w:lang w:val="en-US"/>
-        </w:rPr>
-        <w:t>Our findings, which are also validated against an extended benchmark set of artificial instances, demonstrate the significant value of integrating MEB-enhanced forecasting with scenario-based optimization. They also provide the basis for a forecast-and-optimize framework, called Bootstrap Enhanced Scenario Optimization (BESO), whose generality extends beyond the specific use case.</w:t>
+        <w:jc w:val="both"/>
+        <w:rPr>
+          <w:lang w:val="en-US"/>
+        </w:rPr>
+      </w:pPr>
+      <w:r>
+        <w:rPr>
+          <w:lang w:val="en-US"/>
+        </w:rPr>
+        <w:t>We introduce the Bootstrap Enhanced Scenario Optimization (BESO) framework, a novel methodology for prescriptive analytics under uncertainty. BESO addresses the critical challenge of generating reliable demand scenarios from volatile, short, and non-stationary time series data. The core innovation lies in delegating the modeling of uncertainties to the Maximum Entropy Bootstrap (MEB) integrated with bagging, a technique that uniquely preserves the complex autocorrelation structure of empirical time series forecasts, enabling the generation of statistically coherent scenarios. We further extend MEB through an objective-augmented formulation that incorporates downstream recourse signals into the resampling mechanism. These statistically rich scenarios are then integrated into a deterministic equivalent model to derive accountable and optimized prescriptions. We demonstrate the framework's power using a real-world case study in tactical inventory allocation. Our findings, also validated against an extensive set of artificial benchmark</w:t>
+      </w:r>
+      <w:r>
+        <w:rPr>
+          <w:lang w:val="en-US"/>
+        </w:rPr>
+        <w:t xml:space="preserve"> </w:t>
+      </w:r>
+      <w:r>
+        <w:rPr>
+          <w:lang w:val="en-US"/>
+        </w:rPr>
+        <w:t>instances, demonstrate the effectiveness of MEB-enhanced forecasting in optimization. BESO establishes a new, generalizable paradigm for robust decision-making derived from noisy univariate data series</w:t>
+      </w:r>
+      <w:r>
+        <w:rPr>
+          <w:lang w:val="en-US"/>
+        </w:rPr>
+        <w:t>.</w:t>
       </w:r>
     </w:p>
     <w:p>
@@ -512,7 +616,25 @@
           <w:iCs/>
           <w:lang w:val="en-US"/>
         </w:rPr>
-        <w:t>(i) brief description for the author’s choices of 5 reviewers and 3 Associate Editors</w:t>
+        <w:t>(</w:t>
+      </w:r>
+      <w:proofErr w:type="spellStart"/>
+      <w:r>
+        <w:rPr>
+          <w:i/>
+          <w:iCs/>
+          <w:lang w:val="en-US"/>
+        </w:rPr>
+        <w:t>i</w:t>
+      </w:r>
+      <w:proofErr w:type="spellEnd"/>
+      <w:r>
+        <w:rPr>
+          <w:i/>
+          <w:iCs/>
+          <w:lang w:val="en-US"/>
+        </w:rPr>
+        <w:t>) brief description for the author’s choices of 5 reviewers and 3 Associate Editors</w:t>
       </w:r>
     </w:p>
     <w:p>
@@ -566,6 +688,7 @@
           <w:szCs w:val="24"/>
         </w:rPr>
       </w:pPr>
+      <w:proofErr w:type="spellStart"/>
       <w:r>
         <w:rPr>
           <w:rFonts w:ascii="Times New Roman" w:hAnsi="Times New Roman" w:cs="Times New Roman"/>
@@ -574,6 +697,7 @@
         </w:rPr>
         <w:t>Pippo</w:t>
       </w:r>
+      <w:proofErr w:type="spellEnd"/>
     </w:p>
     <w:p>
       <w:pPr>
@@ -610,6 +734,7 @@
           <w:szCs w:val="24"/>
         </w:rPr>
       </w:pPr>
+      <w:proofErr w:type="spellStart"/>
       <w:r>
         <w:rPr>
           <w:rFonts w:ascii="Times New Roman" w:hAnsi="Times New Roman" w:cs="Times New Roman"/>
@@ -618,6 +743,7 @@
         </w:rPr>
         <w:t>Paperino</w:t>
       </w:r>
+      <w:proofErr w:type="spellEnd"/>
     </w:p>
     <w:p>
       <w:pPr>
@@ -647,8 +773,45 @@
         </w:rPr>
         <w:t xml:space="preserve">The following scientists have expertise in the topics covered by our manuscript. We have no conflicts of interest with any of them, as they have not worked with us in the 5 years prior to submission. </w:t>
       </w:r>
-      <w:r>
-        <w:t>They will ensure a competent and unbiased review.</w:t>
+      <w:proofErr w:type="spellStart"/>
+      <w:r>
+        <w:t>They</w:t>
+      </w:r>
+      <w:proofErr w:type="spellEnd"/>
+      <w:r>
+        <w:t xml:space="preserve"> </w:t>
+      </w:r>
+      <w:proofErr w:type="spellStart"/>
+      <w:r>
+        <w:t>will</w:t>
+      </w:r>
+      <w:proofErr w:type="spellEnd"/>
+      <w:r>
+        <w:t xml:space="preserve"> </w:t>
+      </w:r>
+      <w:proofErr w:type="spellStart"/>
+      <w:r>
+        <w:t>ensure</w:t>
+      </w:r>
+      <w:proofErr w:type="spellEnd"/>
+      <w:r>
+        <w:t xml:space="preserve"> a </w:t>
+      </w:r>
+      <w:proofErr w:type="spellStart"/>
+      <w:r>
+        <w:t>competent</w:t>
+      </w:r>
+      <w:proofErr w:type="spellEnd"/>
+      <w:r>
+        <w:t xml:space="preserve"> and </w:t>
+      </w:r>
+      <w:proofErr w:type="spellStart"/>
+      <w:r>
+        <w:t>unbiased</w:t>
+      </w:r>
+      <w:proofErr w:type="spellEnd"/>
+      <w:r>
+        <w:t xml:space="preserve"> review.</w:t>
       </w:r>
     </w:p>
     <w:p>
@@ -672,7 +835,25 @@
           <w:sz w:val="24"/>
           <w:szCs w:val="24"/>
         </w:rPr>
-        <w:t>Ahmed Kheiri, University of Manchester, ahmed.kheiri@manchester.ac.uk</w:t>
+        <w:t xml:space="preserve">Ahmed </w:t>
+      </w:r>
+      <w:proofErr w:type="spellStart"/>
+      <w:r>
+        <w:rPr>
+          <w:rFonts w:ascii="Times New Roman" w:hAnsi="Times New Roman" w:cs="Times New Roman"/>
+          <w:sz w:val="24"/>
+          <w:szCs w:val="24"/>
+        </w:rPr>
+        <w:t>Kheiri</w:t>
+      </w:r>
+      <w:proofErr w:type="spellEnd"/>
+      <w:r>
+        <w:rPr>
+          <w:rFonts w:ascii="Times New Roman" w:hAnsi="Times New Roman" w:cs="Times New Roman"/>
+          <w:sz w:val="24"/>
+          <w:szCs w:val="24"/>
+        </w:rPr>
+        <w:t>, University of Manchester, ahmed.kheiri@manchester.ac.uk</w:t>
       </w:r>
     </w:p>
     <w:p>
@@ -694,7 +875,25 @@
           <w:sz w:val="24"/>
           <w:szCs w:val="24"/>
         </w:rPr>
-        <w:t>Dimitris Politis, University of California, San Diego, dpolitis@ucsd.edu</w:t>
+        <w:t xml:space="preserve">Dimitris </w:t>
+      </w:r>
+      <w:proofErr w:type="spellStart"/>
+      <w:r>
+        <w:rPr>
+          <w:rFonts w:ascii="Times New Roman" w:hAnsi="Times New Roman" w:cs="Times New Roman"/>
+          <w:sz w:val="24"/>
+          <w:szCs w:val="24"/>
+        </w:rPr>
+        <w:t>Politis</w:t>
+      </w:r>
+      <w:proofErr w:type="spellEnd"/>
+      <w:r>
+        <w:rPr>
+          <w:rFonts w:ascii="Times New Roman" w:hAnsi="Times New Roman" w:cs="Times New Roman"/>
+          <w:sz w:val="24"/>
+          <w:szCs w:val="24"/>
+        </w:rPr>
+        <w:t>, University of California, San Diego, dpolitis@ucsd.edu</w:t>
       </w:r>
     </w:p>
     <w:p>
@@ -710,13 +909,41 @@
           <w:szCs w:val="24"/>
         </w:rPr>
       </w:pPr>
-      <w:r>
-        <w:rPr>
-          <w:rFonts w:ascii="Times New Roman" w:hAnsi="Times New Roman" w:cs="Times New Roman"/>
-          <w:sz w:val="24"/>
-          <w:szCs w:val="24"/>
-        </w:rPr>
-        <w:t>Navonil Mustafee University of Exeter, N.Mustafee@exeter.ac.uk</w:t>
+      <w:proofErr w:type="spellStart"/>
+      <w:r>
+        <w:rPr>
+          <w:rFonts w:ascii="Times New Roman" w:hAnsi="Times New Roman" w:cs="Times New Roman"/>
+          <w:sz w:val="24"/>
+          <w:szCs w:val="24"/>
+        </w:rPr>
+        <w:t>Navonil</w:t>
+      </w:r>
+      <w:proofErr w:type="spellEnd"/>
+      <w:r>
+        <w:rPr>
+          <w:rFonts w:ascii="Times New Roman" w:hAnsi="Times New Roman" w:cs="Times New Roman"/>
+          <w:sz w:val="24"/>
+          <w:szCs w:val="24"/>
+        </w:rPr>
+        <w:t xml:space="preserve"> </w:t>
+      </w:r>
+      <w:proofErr w:type="spellStart"/>
+      <w:r>
+        <w:rPr>
+          <w:rFonts w:ascii="Times New Roman" w:hAnsi="Times New Roman" w:cs="Times New Roman"/>
+          <w:sz w:val="24"/>
+          <w:szCs w:val="24"/>
+        </w:rPr>
+        <w:t>Mustafee</w:t>
+      </w:r>
+      <w:proofErr w:type="spellEnd"/>
+      <w:r>
+        <w:rPr>
+          <w:rFonts w:ascii="Times New Roman" w:hAnsi="Times New Roman" w:cs="Times New Roman"/>
+          <w:sz w:val="24"/>
+          <w:szCs w:val="24"/>
+        </w:rPr>
+        <w:t xml:space="preserve"> University of Exeter, N.Mustafee@exeter.ac.uk</w:t>
       </w:r>
     </w:p>
     <w:p>
@@ -760,7 +987,25 @@
           <w:sz w:val="24"/>
           <w:szCs w:val="24"/>
         </w:rPr>
-        <w:t>Karl Doerner, University of Vienna, karl.doerner@univie.ac.at</w:t>
+        <w:t xml:space="preserve">Karl </w:t>
+      </w:r>
+      <w:proofErr w:type="spellStart"/>
+      <w:r>
+        <w:rPr>
+          <w:rFonts w:ascii="Times New Roman" w:hAnsi="Times New Roman" w:cs="Times New Roman"/>
+          <w:sz w:val="24"/>
+          <w:szCs w:val="24"/>
+        </w:rPr>
+        <w:t>Doerner</w:t>
+      </w:r>
+      <w:proofErr w:type="spellEnd"/>
+      <w:r>
+        <w:rPr>
+          <w:rFonts w:ascii="Times New Roman" w:hAnsi="Times New Roman" w:cs="Times New Roman"/>
+          <w:sz w:val="24"/>
+          <w:szCs w:val="24"/>
+        </w:rPr>
+        <w:t>, University of Vienna, karl.doerner@univie.ac.at</w:t>
       </w:r>
     </w:p>
     <w:p>
@@ -808,7 +1053,27 @@
           <w:szCs w:val="24"/>
           <w:lang w:val="fr-FR"/>
         </w:rPr>
-        <w:t>Marc Sevaux, Université Bretagne Sud (FR), marc.sevaux@univ-ubs.fr</w:t>
+        <w:t xml:space="preserve">Marc </w:t>
+      </w:r>
+      <w:proofErr w:type="spellStart"/>
+      <w:r>
+        <w:rPr>
+          <w:rFonts w:ascii="Times New Roman" w:hAnsi="Times New Roman" w:cs="Times New Roman"/>
+          <w:sz w:val="24"/>
+          <w:szCs w:val="24"/>
+          <w:lang w:val="fr-FR"/>
+        </w:rPr>
+        <w:t>Sevaux</w:t>
+      </w:r>
+      <w:proofErr w:type="spellEnd"/>
+      <w:r>
+        <w:rPr>
+          <w:rFonts w:ascii="Times New Roman" w:hAnsi="Times New Roman" w:cs="Times New Roman"/>
+          <w:sz w:val="24"/>
+          <w:szCs w:val="24"/>
+          <w:lang w:val="fr-FR"/>
+        </w:rPr>
+        <w:t>, Université Bretagne Sud (FR), marc.sevaux@univ-ubs.fr</w:t>
       </w:r>
     </w:p>
     <w:sectPr>
@@ -823,7 +1088,7 @@
 </file>
 
 <file path=word/endnotes.xml><?xml version="1.0" encoding="utf-8"?>
-<w:endnotes xmlns:wpc="http://schemas.microsoft.com/office/word/2010/wordprocessingCanvas" xmlns:cx="http://schemas.microsoft.com/office/drawing/2014/chartex" xmlns:cx1="http://schemas.microsoft.com/office/drawing/2015/9/8/chartex" xmlns:cx2="http://schemas.microsoft.com/office/drawing/2015/10/21/chartex" xmlns:cx3="http://schemas.microsoft.com/office/drawing/2016/5/9/chartex" xmlns:cx4="http://schemas.microsoft.com/office/drawing/2016/5/10/chartex" xmlns:cx5="http://schemas.microsoft.com/office/drawing/2016/5/11/chartex" xmlns:cx6="http://schemas.microsoft.com/office/drawing/2016/5/12/chartex" xmlns:cx7="http://schemas.microsoft.com/office/drawing/2016/5/13/chartex" xmlns:cx8="http://schemas.microsoft.com/office/drawing/2016/5/14/chartex" xmlns:mc="http://schemas.openxmlformats.org/markup-compatibility/2006" xmlns:aink="http://schemas.microsoft.com/office/drawing/2016/ink" xmlns:am3d="http://schemas.microsoft.com/office/drawing/2017/model3d" xmlns:o="urn:schemas-microsoft-com:office:office" xmlns:r="http://schemas.openxmlformats.org/officeDocument/2006/relationships" xmlns:m="http://schemas.openxmlformats.org/officeDocument/2006/math" xmlns:v="urn:schemas-microsoft-com:vml" xmlns:wp14="http://schemas.microsoft.com/office/word/2010/wordprocessingDrawing" xmlns:wp="http://schemas.openxmlformats.org/drawingml/2006/wordprocessingDrawing" xmlns:w10="urn:schemas-microsoft-com:office:word" xmlns:w="http://schemas.openxmlformats.org/wordprocessingml/2006/main" xmlns:w14="http://schemas.microsoft.com/office/word/2010/wordml" xmlns:w15="http://schemas.microsoft.com/office/word/2012/wordml" xmlns:w16cex="http://schemas.microsoft.com/office/word/2018/wordml/cex" xmlns:w16cid="http://schemas.microsoft.com/office/word/2016/wordml/cid" xmlns:w16="http://schemas.microsoft.com/office/word/2018/wordml" xmlns:w16sdtdh="http://schemas.microsoft.com/office/word/2020/wordml/sdtdatahash" xmlns:w16se="http://schemas.microsoft.com/office/word/2015/wordml/symex" xmlns:wpg="http://schemas.microsoft.com/office/word/2010/wordprocessingGroup" xmlns:wpi="http://schemas.microsoft.com/office/word/2010/wordprocessingInk" xmlns:wne="http://schemas.microsoft.com/office/word/2006/wordml" xmlns:wps="http://schemas.microsoft.com/office/word/2010/wordprocessingShape" mc:Ignorable="w14 w15 w16se w16cid w16 w16cex w16sdtdh wp14">
+<w:endnotes xmlns:wpc="http://schemas.microsoft.com/office/word/2010/wordprocessingCanvas" xmlns:cx="http://schemas.microsoft.com/office/drawing/2014/chartex" xmlns:cx1="http://schemas.microsoft.com/office/drawing/2015/9/8/chartex" xmlns:cx2="http://schemas.microsoft.com/office/drawing/2015/10/21/chartex" xmlns:cx3="http://schemas.microsoft.com/office/drawing/2016/5/9/chartex" xmlns:cx4="http://schemas.microsoft.com/office/drawing/2016/5/10/chartex" xmlns:cx5="http://schemas.microsoft.com/office/drawing/2016/5/11/chartex" xmlns:cx6="http://schemas.microsoft.com/office/drawing/2016/5/12/chartex" xmlns:cx7="http://schemas.microsoft.com/office/drawing/2016/5/13/chartex" xmlns:cx8="http://schemas.microsoft.com/office/drawing/2016/5/14/chartex" xmlns:mc="http://schemas.openxmlformats.org/markup-compatibility/2006" xmlns:aink="http://schemas.microsoft.com/office/drawing/2016/ink" xmlns:am3d="http://schemas.microsoft.com/office/drawing/2017/model3d" xmlns:o="urn:schemas-microsoft-com:office:office" xmlns:oel="http://schemas.microsoft.com/office/2019/extlst" xmlns:r="http://schemas.openxmlformats.org/officeDocument/2006/relationships" xmlns:m="http://schemas.openxmlformats.org/officeDocument/2006/math" xmlns:v="urn:schemas-microsoft-com:vml" xmlns:wp14="http://schemas.microsoft.com/office/word/2010/wordprocessingDrawing" xmlns:wp="http://schemas.openxmlformats.org/drawingml/2006/wordprocessingDrawing" xmlns:w10="urn:schemas-microsoft-com:office:word" xmlns:w="http://schemas.openxmlformats.org/wordprocessingml/2006/main" xmlns:w14="http://schemas.microsoft.com/office/word/2010/wordml" xmlns:w15="http://schemas.microsoft.com/office/word/2012/wordml" xmlns:w16cex="http://schemas.microsoft.com/office/word/2018/wordml/cex" xmlns:w16cid="http://schemas.microsoft.com/office/word/2016/wordml/cid" xmlns:w16="http://schemas.microsoft.com/office/word/2018/wordml" xmlns:w16sdtdh="http://schemas.microsoft.com/office/word/2020/wordml/sdtdatahash" xmlns:w16se="http://schemas.microsoft.com/office/word/2015/wordml/symex" xmlns:wpg="http://schemas.microsoft.com/office/word/2010/wordprocessingGroup" xmlns:wpi="http://schemas.microsoft.com/office/word/2010/wordprocessingInk" xmlns:wne="http://schemas.microsoft.com/office/word/2006/wordml" xmlns:wps="http://schemas.microsoft.com/office/word/2010/wordprocessingShape" mc:Ignorable="w14 w15 w16se w16cid w16 w16cex w16sdtdh wp14">
   <w:endnote w:type="separator" w:id="-1">
     <w:p>
       <w:r>
@@ -842,7 +1107,7 @@
 </file>
 
 <file path=word/footnotes.xml><?xml version="1.0" encoding="utf-8"?>
-<w:footnotes xmlns:wpc="http://schemas.microsoft.com/office/word/2010/wordprocessingCanvas" xmlns:cx="http://schemas.microsoft.com/office/drawing/2014/chartex" xmlns:cx1="http://schemas.microsoft.com/office/drawing/2015/9/8/chartex" xmlns:cx2="http://schemas.microsoft.com/office/drawing/2015/10/21/chartex" xmlns:cx3="http://schemas.microsoft.com/office/drawing/2016/5/9/chartex" xmlns:cx4="http://schemas.microsoft.com/office/drawing/2016/5/10/chartex" xmlns:cx5="http://schemas.microsoft.com/office/drawing/2016/5/11/chartex" xmlns:cx6="http://schemas.microsoft.com/office/drawing/2016/5/12/chartex" xmlns:cx7="http://schemas.microsoft.com/office/drawing/2016/5/13/chartex" xmlns:cx8="http://schemas.microsoft.com/office/drawing/2016/5/14/chartex" xmlns:mc="http://schemas.openxmlformats.org/markup-compatibility/2006" xmlns:aink="http://schemas.microsoft.com/office/drawing/2016/ink" xmlns:am3d="http://schemas.microsoft.com/office/drawing/2017/model3d" xmlns:o="urn:schemas-microsoft-com:office:office" xmlns:r="http://schemas.openxmlformats.org/officeDocument/2006/relationships" xmlns:m="http://schemas.openxmlformats.org/officeDocument/2006/math" xmlns:v="urn:schemas-microsoft-com:vml" xmlns:wp14="http://schemas.microsoft.com/office/word/2010/wordprocessingDrawing" xmlns:wp="http://schemas.openxmlformats.org/drawingml/2006/wordprocessingDrawing" xmlns:w10="urn:schemas-microsoft-com:office:word" xmlns:w="http://schemas.openxmlformats.org/wordprocessingml/2006/main" xmlns:w14="http://schemas.microsoft.com/office/word/2010/wordml" xmlns:w15="http://schemas.microsoft.com/office/word/2012/wordml" xmlns:w16cex="http://schemas.microsoft.com/office/word/2018/wordml/cex" xmlns:w16cid="http://schemas.microsoft.com/office/word/2016/wordml/cid" xmlns:w16="http://schemas.microsoft.com/office/word/2018/wordml" xmlns:w16sdtdh="http://schemas.microsoft.com/office/word/2020/wordml/sdtdatahash" xmlns:w16se="http://schemas.microsoft.com/office/word/2015/wordml/symex" xmlns:wpg="http://schemas.microsoft.com/office/word/2010/wordprocessingGroup" xmlns:wpi="http://schemas.microsoft.com/office/word/2010/wordprocessingInk" xmlns:wne="http://schemas.microsoft.com/office/word/2006/wordml" xmlns:wps="http://schemas.microsoft.com/office/word/2010/wordprocessingShape" mc:Ignorable="w14 w15 w16se w16cid w16 w16cex w16sdtdh wp14">
+<w:footnotes xmlns:wpc="http://schemas.microsoft.com/office/word/2010/wordprocessingCanvas" xmlns:cx="http://schemas.microsoft.com/office/drawing/2014/chartex" xmlns:cx1="http://schemas.microsoft.com/office/drawing/2015/9/8/chartex" xmlns:cx2="http://schemas.microsoft.com/office/drawing/2015/10/21/chartex" xmlns:cx3="http://schemas.microsoft.com/office/drawing/2016/5/9/chartex" xmlns:cx4="http://schemas.microsoft.com/office/drawing/2016/5/10/chartex" xmlns:cx5="http://schemas.microsoft.com/office/drawing/2016/5/11/chartex" xmlns:cx6="http://schemas.microsoft.com/office/drawing/2016/5/12/chartex" xmlns:cx7="http://schemas.microsoft.com/office/drawing/2016/5/13/chartex" xmlns:cx8="http://schemas.microsoft.com/office/drawing/2016/5/14/chartex" xmlns:mc="http://schemas.openxmlformats.org/markup-compatibility/2006" xmlns:aink="http://schemas.microsoft.com/office/drawing/2016/ink" xmlns:am3d="http://schemas.microsoft.com/office/drawing/2017/model3d" xmlns:o="urn:schemas-microsoft-com:office:office" xmlns:oel="http://schemas.microsoft.com/office/2019/extlst" xmlns:r="http://schemas.openxmlformats.org/officeDocument/2006/relationships" xmlns:m="http://schemas.openxmlformats.org/officeDocument/2006/math" xmlns:v="urn:schemas-microsoft-com:vml" xmlns:wp14="http://schemas.microsoft.com/office/word/2010/wordprocessingDrawing" xmlns:wp="http://schemas.openxmlformats.org/drawingml/2006/wordprocessingDrawing" xmlns:w10="urn:schemas-microsoft-com:office:word" xmlns:w="http://schemas.openxmlformats.org/wordprocessingml/2006/main" xmlns:w14="http://schemas.microsoft.com/office/word/2010/wordml" xmlns:w15="http://schemas.microsoft.com/office/word/2012/wordml" xmlns:w16cex="http://schemas.microsoft.com/office/word/2018/wordml/cex" xmlns:w16cid="http://schemas.microsoft.com/office/word/2016/wordml/cid" xmlns:w16="http://schemas.microsoft.com/office/word/2018/wordml" xmlns:w16sdtdh="http://schemas.microsoft.com/office/word/2020/wordml/sdtdatahash" xmlns:w16se="http://schemas.microsoft.com/office/word/2015/wordml/symex" xmlns:wpg="http://schemas.microsoft.com/office/word/2010/wordprocessingGroup" xmlns:wpi="http://schemas.microsoft.com/office/word/2010/wordprocessingInk" xmlns:wne="http://schemas.microsoft.com/office/word/2006/wordml" xmlns:wps="http://schemas.microsoft.com/office/word/2010/wordprocessingShape" mc:Ignorable="w14 w15 w16se w16cid w16 w16cex w16sdtdh wp14">
   <w:footnote w:type="separator" w:id="-1">
     <w:p>
       <w:r>
@@ -861,7 +1126,7 @@
 </file>
 
 <file path=word/header1.xml><?xml version="1.0" encoding="utf-8"?>
-<w:hdr xmlns:wpc="http://schemas.microsoft.com/office/word/2010/wordprocessingCanvas" xmlns:cx="http://schemas.microsoft.com/office/drawing/2014/chartex" xmlns:cx1="http://schemas.microsoft.com/office/drawing/2015/9/8/chartex" xmlns:cx2="http://schemas.microsoft.com/office/drawing/2015/10/21/chartex" xmlns:cx3="http://schemas.microsoft.com/office/drawing/2016/5/9/chartex" xmlns:cx4="http://schemas.microsoft.com/office/drawing/2016/5/10/chartex" xmlns:cx5="http://schemas.microsoft.com/office/drawing/2016/5/11/chartex" xmlns:cx6="http://schemas.microsoft.com/office/drawing/2016/5/12/chartex" xmlns:cx7="http://schemas.microsoft.com/office/drawing/2016/5/13/chartex" xmlns:cx8="http://schemas.microsoft.com/office/drawing/2016/5/14/chartex" xmlns:mc="http://schemas.openxmlformats.org/markup-compatibility/2006" xmlns:aink="http://schemas.microsoft.com/office/drawing/2016/ink" xmlns:am3d="http://schemas.microsoft.com/office/drawing/2017/model3d" xmlns:o="urn:schemas-microsoft-com:office:office" xmlns:r="http://schemas.openxmlformats.org/officeDocument/2006/relationships" xmlns:m="http://schemas.openxmlformats.org/officeDocument/2006/math" xmlns:v="urn:schemas-microsoft-com:vml" xmlns:wp14="http://schemas.microsoft.com/office/word/2010/wordprocessingDrawing" xmlns:wp="http://schemas.openxmlformats.org/drawingml/2006/wordprocessingDrawing" xmlns:w10="urn:schemas-microsoft-com:office:word" xmlns:w="http://schemas.openxmlformats.org/wordprocessingml/2006/main" xmlns:w14="http://schemas.microsoft.com/office/word/2010/wordml" xmlns:w15="http://schemas.microsoft.com/office/word/2012/wordml" xmlns:w16cex="http://schemas.microsoft.com/office/word/2018/wordml/cex" xmlns:w16cid="http://schemas.microsoft.com/office/word/2016/wordml/cid" xmlns:w16="http://schemas.microsoft.com/office/word/2018/wordml" xmlns:w16sdtdh="http://schemas.microsoft.com/office/word/2020/wordml/sdtdatahash" xmlns:w16se="http://schemas.microsoft.com/office/word/2015/wordml/symex" xmlns:wpg="http://schemas.microsoft.com/office/word/2010/wordprocessingGroup" xmlns:wpi="http://schemas.microsoft.com/office/word/2010/wordprocessingInk" xmlns:wne="http://schemas.microsoft.com/office/word/2006/wordml" xmlns:wps="http://schemas.microsoft.com/office/word/2010/wordprocessingShape" mc:Ignorable="w14 w15 w16se w16cid w16 w16cex w16sdtdh wp14">
+<w:hdr xmlns:wpc="http://schemas.microsoft.com/office/word/2010/wordprocessingCanvas" xmlns:cx="http://schemas.microsoft.com/office/drawing/2014/chartex" xmlns:cx1="http://schemas.microsoft.com/office/drawing/2015/9/8/chartex" xmlns:cx2="http://schemas.microsoft.com/office/drawing/2015/10/21/chartex" xmlns:cx3="http://schemas.microsoft.com/office/drawing/2016/5/9/chartex" xmlns:cx4="http://schemas.microsoft.com/office/drawing/2016/5/10/chartex" xmlns:cx5="http://schemas.microsoft.com/office/drawing/2016/5/11/chartex" xmlns:cx6="http://schemas.microsoft.com/office/drawing/2016/5/12/chartex" xmlns:cx7="http://schemas.microsoft.com/office/drawing/2016/5/13/chartex" xmlns:cx8="http://schemas.microsoft.com/office/drawing/2016/5/14/chartex" xmlns:mc="http://schemas.openxmlformats.org/markup-compatibility/2006" xmlns:aink="http://schemas.microsoft.com/office/drawing/2016/ink" xmlns:am3d="http://schemas.microsoft.com/office/drawing/2017/model3d" xmlns:o="urn:schemas-microsoft-com:office:office" xmlns:oel="http://schemas.microsoft.com/office/2019/extlst" xmlns:r="http://schemas.openxmlformats.org/officeDocument/2006/relationships" xmlns:m="http://schemas.openxmlformats.org/officeDocument/2006/math" xmlns:v="urn:schemas-microsoft-com:vml" xmlns:wp14="http://schemas.microsoft.com/office/word/2010/wordprocessingDrawing" xmlns:wp="http://schemas.openxmlformats.org/drawingml/2006/wordprocessingDrawing" xmlns:w10="urn:schemas-microsoft-com:office:word" xmlns:w="http://schemas.openxmlformats.org/wordprocessingml/2006/main" xmlns:w14="http://schemas.microsoft.com/office/word/2010/wordml" xmlns:w15="http://schemas.microsoft.com/office/word/2012/wordml" xmlns:w16cex="http://schemas.microsoft.com/office/word/2018/wordml/cex" xmlns:w16cid="http://schemas.microsoft.com/office/word/2016/wordml/cid" xmlns:w16="http://schemas.microsoft.com/office/word/2018/wordml" xmlns:w16sdtdh="http://schemas.microsoft.com/office/word/2020/wordml/sdtdatahash" xmlns:w16se="http://schemas.microsoft.com/office/word/2015/wordml/symex" xmlns:wpg="http://schemas.microsoft.com/office/word/2010/wordprocessingGroup" xmlns:wpi="http://schemas.microsoft.com/office/word/2010/wordprocessingInk" xmlns:wne="http://schemas.microsoft.com/office/word/2006/wordml" xmlns:wps="http://schemas.microsoft.com/office/word/2010/wordprocessingShape" mc:Ignorable="w14 w15 w16se w16cid w16 w16cex w16sdtdh wp14">
   <w:p>
     <w:pPr>
       <w:pStyle w:val="Header"/>
@@ -925,7 +1190,7 @@
 </file>
 
 <file path=word/numbering.xml><?xml version="1.0" encoding="utf-8"?>
-<w:numbering xmlns:wpc="http://schemas.microsoft.com/office/word/2010/wordprocessingCanvas" xmlns:cx="http://schemas.microsoft.com/office/drawing/2014/chartex" xmlns:cx1="http://schemas.microsoft.com/office/drawing/2015/9/8/chartex" xmlns:cx2="http://schemas.microsoft.com/office/drawing/2015/10/21/chartex" xmlns:cx3="http://schemas.microsoft.com/office/drawing/2016/5/9/chartex" xmlns:cx4="http://schemas.microsoft.com/office/drawing/2016/5/10/chartex" xmlns:cx5="http://schemas.microsoft.com/office/drawing/2016/5/11/chartex" xmlns:cx6="http://schemas.microsoft.com/office/drawing/2016/5/12/chartex" xmlns:cx7="http://schemas.microsoft.com/office/drawing/2016/5/13/chartex" xmlns:cx8="http://schemas.microsoft.com/office/drawing/2016/5/14/chartex" xmlns:mc="http://schemas.openxmlformats.org/markup-compatibility/2006" xmlns:aink="http://schemas.microsoft.com/office/drawing/2016/ink" xmlns:am3d="http://schemas.microsoft.com/office/drawing/2017/model3d" xmlns:o="urn:schemas-microsoft-com:office:office" xmlns:r="http://schemas.openxmlformats.org/officeDocument/2006/relationships" xmlns:m="http://schemas.openxmlformats.org/officeDocument/2006/math" xmlns:v="urn:schemas-microsoft-com:vml" xmlns:wp14="http://schemas.microsoft.com/office/word/2010/wordprocessingDrawing" xmlns:wp="http://schemas.openxmlformats.org/drawingml/2006/wordprocessingDrawing" xmlns:w10="urn:schemas-microsoft-com:office:word" xmlns:w="http://schemas.openxmlformats.org/wordprocessingml/2006/main" xmlns:w14="http://schemas.microsoft.com/office/word/2010/wordml" xmlns:w15="http://schemas.microsoft.com/office/word/2012/wordml" xmlns:w16cex="http://schemas.microsoft.com/office/word/2018/wordml/cex" xmlns:w16cid="http://schemas.microsoft.com/office/word/2016/wordml/cid" xmlns:w16="http://schemas.microsoft.com/office/word/2018/wordml" xmlns:w16sdtdh="http://schemas.microsoft.com/office/word/2020/wordml/sdtdatahash" xmlns:w16se="http://schemas.microsoft.com/office/word/2015/wordml/symex" xmlns:wpg="http://schemas.microsoft.com/office/word/2010/wordprocessingGroup" xmlns:wpi="http://schemas.microsoft.com/office/word/2010/wordprocessingInk" xmlns:wne="http://schemas.microsoft.com/office/word/2006/wordml" xmlns:wps="http://schemas.microsoft.com/office/word/2010/wordprocessingShape" mc:Ignorable="w14 w15 w16se w16cid w16 w16cex w16sdtdh wp14">
+<w:numbering xmlns:wpc="http://schemas.microsoft.com/office/word/2010/wordprocessingCanvas" xmlns:cx="http://schemas.microsoft.com/office/drawing/2014/chartex" xmlns:cx1="http://schemas.microsoft.com/office/drawing/2015/9/8/chartex" xmlns:cx2="http://schemas.microsoft.com/office/drawing/2015/10/21/chartex" xmlns:cx3="http://schemas.microsoft.com/office/drawing/2016/5/9/chartex" xmlns:cx4="http://schemas.microsoft.com/office/drawing/2016/5/10/chartex" xmlns:cx5="http://schemas.microsoft.com/office/drawing/2016/5/11/chartex" xmlns:cx6="http://schemas.microsoft.com/office/drawing/2016/5/12/chartex" xmlns:cx7="http://schemas.microsoft.com/office/drawing/2016/5/13/chartex" xmlns:cx8="http://schemas.microsoft.com/office/drawing/2016/5/14/chartex" xmlns:mc="http://schemas.openxmlformats.org/markup-compatibility/2006" xmlns:aink="http://schemas.microsoft.com/office/drawing/2016/ink" xmlns:am3d="http://schemas.microsoft.com/office/drawing/2017/model3d" xmlns:o="urn:schemas-microsoft-com:office:office" xmlns:oel="http://schemas.microsoft.com/office/2019/extlst" xmlns:r="http://schemas.openxmlformats.org/officeDocument/2006/relationships" xmlns:m="http://schemas.openxmlformats.org/officeDocument/2006/math" xmlns:v="urn:schemas-microsoft-com:vml" xmlns:wp14="http://schemas.microsoft.com/office/word/2010/wordprocessingDrawing" xmlns:wp="http://schemas.openxmlformats.org/drawingml/2006/wordprocessingDrawing" xmlns:w10="urn:schemas-microsoft-com:office:word" xmlns:w="http://schemas.openxmlformats.org/wordprocessingml/2006/main" xmlns:w14="http://schemas.microsoft.com/office/word/2010/wordml" xmlns:w15="http://schemas.microsoft.com/office/word/2012/wordml" xmlns:w16cex="http://schemas.microsoft.com/office/word/2018/wordml/cex" xmlns:w16cid="http://schemas.microsoft.com/office/word/2016/wordml/cid" xmlns:w16="http://schemas.microsoft.com/office/word/2018/wordml" xmlns:w16sdtdh="http://schemas.microsoft.com/office/word/2020/wordml/sdtdatahash" xmlns:w16se="http://schemas.microsoft.com/office/word/2015/wordml/symex" xmlns:wpg="http://schemas.microsoft.com/office/word/2010/wordprocessingGroup" xmlns:wpi="http://schemas.microsoft.com/office/word/2010/wordprocessingInk" xmlns:wne="http://schemas.microsoft.com/office/word/2006/wordml" xmlns:wps="http://schemas.microsoft.com/office/word/2010/wordprocessingShape" mc:Ignorable="w14 w15 w16se w16cid w16 w16cex w16sdtdh wp14">
   <w:abstractNum w:abstractNumId="0" w15:restartNumberingAfterBreak="0">
     <w:nsid w:val="5CA03F48"/>
     <w:multiLevelType w:val="hybridMultilevel"/>
@@ -1152,10 +1417,10 @@
       </w:pPr>
     </w:lvl>
   </w:abstractNum>
-  <w:num w:numId="1">
+  <w:num w:numId="1" w16cid:durableId="1565526924">
     <w:abstractNumId w:val="1"/>
   </w:num>
-  <w:num w:numId="2">
+  <w:num w:numId="2" w16cid:durableId="1635327138">
     <w:abstractNumId w:val="0"/>
   </w:num>
 </w:numbering>
@@ -1854,15 +2119,22 @@
 </file>
 
 <file path=customXml/item1.xml><?xml version="1.0" encoding="utf-8"?>
-<?mso-contentType ?>
-<FormTemplates xmlns="http://schemas.microsoft.com/sharepoint/v3/contenttype/forms">
-  <Display>DocumentLibraryForm</Display>
-  <Edit>DocumentLibraryForm</Edit>
-  <New>DocumentLibraryForm</New>
-</FormTemplates>
+<p:properties xmlns:p="http://schemas.microsoft.com/office/2006/metadata/properties" xmlns:xsi="http://www.w3.org/2001/XMLSchema-instance" xmlns:pc="http://schemas.microsoft.com/office/infopath/2007/PartnerControls">
+  <documentManagement>
+    <PagineDiAssegnazione xmlns="17050E7E-A2DD-4021-B821-9F40A7206F78" xsi:nil="true"/>
+    <AnnoRedazione xmlns="17050E7E-A2DD-4021-B821-9F40A7206F78">2011</AnnoRedazione>
+    <AbstractO xmlns="17050E7E-A2DD-4021-B821-9F40A7206F78">Modello carta intestata AAGG.</AbstractO>
+    <AutoreDoc xmlns="17050E7E-A2DD-4021-B821-9F40A7206F78">AAGG - Settore Comunicazione</AutoreDoc>
+    <StatoDoc xmlns="17050E7E-A2DD-4021-B821-9F40A7206F78">Definitivo</StatoDoc>
+  </documentManagement>
+</p:properties>
 </file>
 
 <file path=customXml/item2.xml><?xml version="1.0" encoding="utf-8"?>
+<LongProperties xmlns="http://schemas.microsoft.com/office/2006/metadata/longProperties"/>
+</file>
+
+<file path=customXml/item3.xml><?xml version="1.0" encoding="utf-8"?>
 <ct:contentTypeSchema xmlns:ct="http://schemas.microsoft.com/office/2006/metadata/contentType" xmlns:ma="http://schemas.microsoft.com/office/2006/metadata/properties/metaAttributes" ct:_="" ma:_="" ma:contentTypeName="Modulistica e Modelli" ma:contentTypeID="0x0101004F48A16EE6CB4320AF330DE4EBE8DB750055D17F50304844768B8C48A11458544900EEA682410AFD4C1993C23356160222EA000F866CA80A06624CAD3EBCA4C5E00D7C" ma:contentTypeVersion="1" ma:contentTypeDescription="" ma:contentTypeScope="" ma:versionID="6c9fe75181e76a83ea17993b18c01ee4">
   <xsd:schema xmlns:xsd="http://www.w3.org/2001/XMLSchema" xmlns:p="http://schemas.microsoft.com/office/2006/metadata/properties" xmlns:ns1="http://schemas.microsoft.com/sharepoint/v3" xmlns:ns2="17050E7E-A2DD-4021-B821-9F40A7206F78" targetNamespace="http://schemas.microsoft.com/office/2006/metadata/properties" ma:root="true" ma:fieldsID="bfeeb4410fcec1f75012fd3f45986c1b" ns1:_="" ns2:_="">
     <xsd:import namespace="http://schemas.microsoft.com/sharepoint/v3"/>
@@ -2016,31 +2288,34 @@
 </ct:contentTypeSchema>
 </file>
 
-<file path=customXml/item3.xml><?xml version="1.0" encoding="utf-8"?>
-<LongProperties xmlns="http://schemas.microsoft.com/office/2006/metadata/longProperties"/>
-</file>
-
 <file path=customXml/item4.xml><?xml version="1.0" encoding="utf-8"?>
-<p:properties xmlns:p="http://schemas.microsoft.com/office/2006/metadata/properties" xmlns:xsi="http://www.w3.org/2001/XMLSchema-instance" xmlns:pc="http://schemas.microsoft.com/office/infopath/2007/PartnerControls">
-  <documentManagement>
-    <PagineDiAssegnazione xmlns="17050E7E-A2DD-4021-B821-9F40A7206F78" xsi:nil="true"/>
-    <AnnoRedazione xmlns="17050E7E-A2DD-4021-B821-9F40A7206F78">2011</AnnoRedazione>
-    <AbstractO xmlns="17050E7E-A2DD-4021-B821-9F40A7206F78">Modello carta intestata AAGG.</AbstractO>
-    <AutoreDoc xmlns="17050E7E-A2DD-4021-B821-9F40A7206F78">AAGG - Settore Comunicazione</AutoreDoc>
-    <StatoDoc xmlns="17050E7E-A2DD-4021-B821-9F40A7206F78">Definitivo</StatoDoc>
-  </documentManagement>
-</p:properties>
+<?mso-contentType ?>
+<FormTemplates xmlns="http://schemas.microsoft.com/sharepoint/v3/contenttype/forms">
+  <Display>DocumentLibraryForm</Display>
+  <Edit>DocumentLibraryForm</Edit>
+  <New>DocumentLibraryForm</New>
+</FormTemplates>
 </file>
 
 <file path=customXml/itemProps1.xml><?xml version="1.0" encoding="utf-8"?>
-<ds:datastoreItem xmlns:ds="http://schemas.openxmlformats.org/officeDocument/2006/customXml" ds:itemID="{07E15B10-2AFC-4FCA-AA70-2B17F8F4FFA7}">
+<ds:datastoreItem xmlns:ds="http://schemas.openxmlformats.org/officeDocument/2006/customXml" ds:itemID="{23ED0697-7295-46D3-9079-E030A669B2D9}">
   <ds:schemaRefs>
-    <ds:schemaRef ds:uri="http://schemas.microsoft.com/sharepoint/v3/contenttype/forms"/>
+    <ds:schemaRef ds:uri="http://schemas.microsoft.com/office/2006/metadata/properties"/>
+    <ds:schemaRef ds:uri="http://schemas.microsoft.com/office/infopath/2007/PartnerControls"/>
+    <ds:schemaRef ds:uri="17050E7E-A2DD-4021-B821-9F40A7206F78"/>
   </ds:schemaRefs>
 </ds:datastoreItem>
 </file>
 
 <file path=customXml/itemProps2.xml><?xml version="1.0" encoding="utf-8"?>
+<ds:datastoreItem xmlns:ds="http://schemas.openxmlformats.org/officeDocument/2006/customXml" ds:itemID="{BE3374DD-44A5-42C6-B949-936FA2119B1A}">
+  <ds:schemaRefs>
+    <ds:schemaRef ds:uri="http://schemas.microsoft.com/office/2006/metadata/longProperties"/>
+  </ds:schemaRefs>
+</ds:datastoreItem>
+</file>
+
+<file path=customXml/itemProps3.xml><?xml version="1.0" encoding="utf-8"?>
 <ds:datastoreItem xmlns:ds="http://schemas.openxmlformats.org/officeDocument/2006/customXml" ds:itemID="{F37E072E-229E-4305-88D7-B6635AB6CC17}">
   <ds:schemaRefs>
     <ds:schemaRef ds:uri="http://schemas.microsoft.com/office/2006/metadata/contentType"/>
@@ -2058,20 +2333,10 @@
 </ds:datastoreItem>
 </file>
 
-<file path=customXml/itemProps3.xml><?xml version="1.0" encoding="utf-8"?>
-<ds:datastoreItem xmlns:ds="http://schemas.openxmlformats.org/officeDocument/2006/customXml" ds:itemID="{BE3374DD-44A5-42C6-B949-936FA2119B1A}">
+<file path=customXml/itemProps4.xml><?xml version="1.0" encoding="utf-8"?>
+<ds:datastoreItem xmlns:ds="http://schemas.openxmlformats.org/officeDocument/2006/customXml" ds:itemID="{07E15B10-2AFC-4FCA-AA70-2B17F8F4FFA7}">
   <ds:schemaRefs>
-    <ds:schemaRef ds:uri="http://schemas.microsoft.com/office/2006/metadata/longProperties"/>
-  </ds:schemaRefs>
-</ds:datastoreItem>
-</file>
-
-<file path=customXml/itemProps4.xml><?xml version="1.0" encoding="utf-8"?>
-<ds:datastoreItem xmlns:ds="http://schemas.openxmlformats.org/officeDocument/2006/customXml" ds:itemID="{23ED0697-7295-46D3-9079-E030A669B2D9}">
-  <ds:schemaRefs>
-    <ds:schemaRef ds:uri="http://schemas.microsoft.com/office/2006/metadata/properties"/>
-    <ds:schemaRef ds:uri="http://schemas.microsoft.com/office/infopath/2007/PartnerControls"/>
-    <ds:schemaRef ds:uri="17050E7E-A2DD-4021-B821-9F40A7206F78"/>
+    <ds:schemaRef ds:uri="http://schemas.microsoft.com/sharepoint/v3/contenttype/forms"/>
   </ds:schemaRefs>
 </ds:datastoreItem>
 </file>
</xml_diff>